<commit_message>
Added Sem2. Done 3 Lab. Lab3.v1
</commit_message>
<xml_diff>
--- a/Лабораторная работа №8/Лабораторная работа №8.docx
+++ b/Лабораторная работа №8/Лабораторная работа №8.docx
@@ -124,15 +124,13 @@
         <w:t xml:space="preserve">. </w:t>
       </w:r>
       <w:r>
-        <w:t xml:space="preserve">Получив рекуррентные выражения для вычисления элементов ряда и их </w:t>
-      </w:r>
-      <w:proofErr w:type="spellStart"/>
-      <w:r>
-        <w:t>сыммы</w:t>
-      </w:r>
-      <w:proofErr w:type="spellEnd"/>
-      <w:r>
-        <w:t>, вычислить</w:t>
+        <w:t>Получив рекуррентные выражения для вычисления элементов ряда и их с</w:t>
+      </w:r>
+      <w:r>
+        <w:t>у</w:t>
+      </w:r>
+      <w:r>
+        <w:t>ммы, вычислить</w:t>
       </w:r>
       <w:r>
         <w:t xml:space="preserve"> </w:t>
@@ -9535,6 +9533,7 @@
           <w:color w:val="000000"/>
           <w:sz w:val="19"/>
           <w:szCs w:val="19"/>
+          <w:lang w:val="en-US"/>
         </w:rPr>
       </w:pPr>
       <w:r>
@@ -9579,6 +9578,7 @@
           <w:color w:val="000000"/>
           <w:sz w:val="19"/>
           <w:szCs w:val="19"/>
+          <w:lang w:val="en-US"/>
         </w:rPr>
         <w:t xml:space="preserve">            </w:t>
       </w:r>

</xml_diff>